<commit_message>
Add Plug sensor type Add file examples
</commit_message>
<xml_diff>
--- a/Configuration/Описание конфигурации.docx
+++ b/Configuration/Описание конфигурации.docx
@@ -170,6 +170,9 @@
         </w:rPr>
       </w:pPr>
       <w:r>
+        <w:rPr>
+          <w:lang w:val="en-US"/>
+        </w:rPr>
         <w:t xml:space="preserve">          </w:t>
       </w:r>
       <w:r>
@@ -234,8 +237,44 @@
         <w:rPr>
           <w:lang w:val="en-US"/>
         </w:rPr>
-        <w:t>, Current, Frequency, Humidity</w:t>
-      </w:r>
+        <w:t xml:space="preserve">, Current, </w:t>
+      </w:r>
+      <w:proofErr w:type="spellStart"/>
+      <w:r>
+        <w:rPr>
+          <w:lang w:val="en-US"/>
+        </w:rPr>
+        <w:t>Frequency</w:t>
+      </w:r>
+      <w:r>
+        <w:rPr>
+          <w:lang w:val="en-US"/>
+        </w:rPr>
+        <w:t>Hz</w:t>
+      </w:r>
+      <w:proofErr w:type="spellEnd"/>
+      <w:r>
+        <w:rPr>
+          <w:lang w:val="en-US"/>
+        </w:rPr>
+        <w:t xml:space="preserve">, </w:t>
+      </w:r>
+      <w:proofErr w:type="spellStart"/>
+      <w:proofErr w:type="gramStart"/>
+      <w:r>
+        <w:rPr>
+          <w:lang w:val="en-US"/>
+        </w:rPr>
+        <w:t>Humidity</w:t>
+      </w:r>
+      <w:r>
+        <w:rPr>
+          <w:lang w:val="en-US"/>
+        </w:rPr>
+        <w:t>,Plug</w:t>
+      </w:r>
+      <w:proofErr w:type="spellEnd"/>
+      <w:proofErr w:type="gramEnd"/>
       <w:r>
         <w:rPr>
           <w:lang w:val="en-US"/>
@@ -446,6 +485,149 @@
     <w:p>
       <w:r>
         <w:t xml:space="preserve">      },</w:t>
+      </w:r>
+    </w:p>
+    <w:p/>
+    <w:p>
+      <w:pPr>
+        <w:rPr>
+          <w:b/>
+          <w:bCs/>
+        </w:rPr>
+      </w:pPr>
+      <w:r>
+        <w:rPr>
+          <w:b/>
+          <w:bCs/>
+        </w:rPr>
+        <w:t>Типы сенсоров</w:t>
+      </w:r>
+    </w:p>
+    <w:p>
+      <w:r>
+        <w:rPr>
+          <w:lang w:val="en-US"/>
+        </w:rPr>
+        <w:t>Temperature</w:t>
+      </w:r>
+      <w:r>
+        <w:t xml:space="preserve">, </w:t>
+      </w:r>
+      <w:r>
+        <w:rPr>
+          <w:lang w:val="en-US"/>
+        </w:rPr>
+        <w:t>Voltage</w:t>
+      </w:r>
+      <w:r>
+        <w:t xml:space="preserve">, </w:t>
+      </w:r>
+      <w:proofErr w:type="spellStart"/>
+      <w:r>
+        <w:rPr>
+          <w:lang w:val="en-US"/>
+        </w:rPr>
+        <w:t>PressureHpa</w:t>
+      </w:r>
+      <w:proofErr w:type="spellEnd"/>
+      <w:r>
+        <w:t xml:space="preserve">, </w:t>
+      </w:r>
+      <w:r>
+        <w:rPr>
+          <w:lang w:val="en-US"/>
+        </w:rPr>
+        <w:t>Current</w:t>
+      </w:r>
+      <w:r>
+        <w:t xml:space="preserve">, </w:t>
+      </w:r>
+      <w:proofErr w:type="spellStart"/>
+      <w:r>
+        <w:rPr>
+          <w:lang w:val="en-US"/>
+        </w:rPr>
+        <w:t>FrequencyHz</w:t>
+      </w:r>
+      <w:proofErr w:type="spellEnd"/>
+      <w:r>
+        <w:t xml:space="preserve">, </w:t>
+      </w:r>
+      <w:r>
+        <w:rPr>
+          <w:lang w:val="en-US"/>
+        </w:rPr>
+        <w:t>Humidity</w:t>
+      </w:r>
+      <w:r>
+        <w:t xml:space="preserve"> – </w:t>
+      </w:r>
+      <w:r>
+        <w:t>обычные</w:t>
+      </w:r>
+      <w:r>
+        <w:t xml:space="preserve"> </w:t>
+      </w:r>
+      <w:r>
+        <w:t>сенсоры</w:t>
+      </w:r>
+      <w:r>
+        <w:t xml:space="preserve">, </w:t>
+      </w:r>
+      <w:r>
+        <w:t>передающие</w:t>
+      </w:r>
+      <w:r>
+        <w:t xml:space="preserve"> </w:t>
+      </w:r>
+      <w:r>
+        <w:t>вещественные</w:t>
+      </w:r>
+      <w:r>
+        <w:t xml:space="preserve"> </w:t>
+      </w:r>
+      <w:r>
+        <w:t>или целочисленные значения</w:t>
+      </w:r>
+    </w:p>
+    <w:p>
+      <w:pPr>
+        <w:rPr>
+          <w:b/>
+          <w:bCs/>
+        </w:rPr>
+      </w:pPr>
+      <w:r>
+        <w:rPr>
+          <w:lang w:val="en-US"/>
+        </w:rPr>
+        <w:t>Plug</w:t>
+      </w:r>
+      <w:r>
+        <w:t xml:space="preserve"> – </w:t>
+      </w:r>
+      <w:r>
+        <w:t xml:space="preserve">бинарный сенсор, передающий значения </w:t>
+      </w:r>
+      <w:proofErr w:type="gramStart"/>
+      <w:r>
+        <w:rPr>
+          <w:lang w:val="en-US"/>
+        </w:rPr>
+        <w:t>On</w:t>
+      </w:r>
+      <w:proofErr w:type="gramEnd"/>
+      <w:r>
+        <w:t xml:space="preserve"> </w:t>
+      </w:r>
+      <w:r>
+        <w:t xml:space="preserve">и </w:t>
+      </w:r>
+      <w:r>
+        <w:rPr>
+          <w:lang w:val="en-US"/>
+        </w:rPr>
+        <w:t>Off</w:t>
       </w:r>
     </w:p>
     <w:p/>
@@ -654,6 +836,7 @@
     </w:p>
     <w:p>
       <w:r>
+        <w:lastRenderedPageBreak/>
         <w:t>Генератор создает «синусоидальные» волновые наборы данных</w:t>
       </w:r>
       <w:r>
@@ -762,7 +945,6 @@
               <w:rPr>
                 <w:lang w:val="en-US"/>
               </w:rPr>
-              <w:lastRenderedPageBreak/>
               <w:t>Frequency</w:t>
             </w:r>
           </w:p>

</xml_diff>

<commit_message>
Add BinaryRandomGenerator for generation values for BinsarySensors
</commit_message>
<xml_diff>
--- a/Configuration/Описание конфигурации.docx
+++ b/Configuration/Описание конфигурации.docx
@@ -170,9 +170,6 @@
         </w:rPr>
       </w:pPr>
       <w:r>
-        <w:rPr>
-          <w:lang w:val="en-US"/>
-        </w:rPr>
         <w:t xml:space="preserve">          </w:t>
       </w:r>
       <w:r>
@@ -472,6 +469,11 @@
       </w:r>
     </w:p>
     <w:p>
+      <w:pPr>
+        <w:rPr>
+          <w:lang w:val="en-US"/>
+        </w:rPr>
+      </w:pPr>
       <w:r>
         <w:rPr>
           <w:lang w:val="en-US"/>
@@ -479,20 +481,38 @@
         <w:t xml:space="preserve">        </w:t>
       </w:r>
       <w:r>
+        <w:rPr>
+          <w:lang w:val="en-US"/>
+        </w:rPr>
         <w:t>}</w:t>
       </w:r>
     </w:p>
     <w:p>
-      <w:r>
+      <w:pPr>
+        <w:rPr>
+          <w:lang w:val="en-US"/>
+        </w:rPr>
+      </w:pPr>
+      <w:r>
+        <w:rPr>
+          <w:lang w:val="en-US"/>
+        </w:rPr>
         <w:t xml:space="preserve">      },</w:t>
       </w:r>
     </w:p>
-    <w:p/>
+    <w:p>
+      <w:pPr>
+        <w:rPr>
+          <w:lang w:val="en-US"/>
+        </w:rPr>
+      </w:pPr>
+    </w:p>
     <w:p>
       <w:pPr>
         <w:rPr>
           <w:b/>
           <w:bCs/>
+          <w:lang w:val="en-US"/>
         </w:rPr>
       </w:pPr>
       <w:r>
@@ -500,10 +520,30 @@
           <w:b/>
           <w:bCs/>
         </w:rPr>
-        <w:t>Типы сенсоров</w:t>
-      </w:r>
-    </w:p>
-    <w:p>
+        <w:t>Типы</w:t>
+      </w:r>
+      <w:r>
+        <w:rPr>
+          <w:b/>
+          <w:bCs/>
+          <w:lang w:val="en-US"/>
+        </w:rPr>
+        <w:t xml:space="preserve"> </w:t>
+      </w:r>
+      <w:r>
+        <w:rPr>
+          <w:b/>
+          <w:bCs/>
+        </w:rPr>
+        <w:t>сенсоров</w:t>
+      </w:r>
+    </w:p>
+    <w:p>
+      <w:pPr>
+        <w:rPr>
+          <w:lang w:val="en-US"/>
+        </w:rPr>
+      </w:pPr>
       <w:r>
         <w:rPr>
           <w:lang w:val="en-US"/>
@@ -511,6 +551,9 @@
         <w:t>Temperature</w:t>
       </w:r>
       <w:r>
+        <w:rPr>
+          <w:lang w:val="en-US"/>
+        </w:rPr>
         <w:t xml:space="preserve">, </w:t>
       </w:r>
       <w:r>
@@ -520,6 +563,9 @@
         <w:t>Voltage</w:t>
       </w:r>
       <w:r>
+        <w:rPr>
+          <w:lang w:val="en-US"/>
+        </w:rPr>
         <w:t xml:space="preserve">, </w:t>
       </w:r>
       <w:proofErr w:type="spellStart"/>
@@ -531,6 +577,9 @@
       </w:r>
       <w:proofErr w:type="spellEnd"/>
       <w:r>
+        <w:rPr>
+          <w:lang w:val="en-US"/>
+        </w:rPr>
         <w:t xml:space="preserve">, </w:t>
       </w:r>
       <w:r>
@@ -540,6 +589,9 @@
         <w:t>Current</w:t>
       </w:r>
       <w:r>
+        <w:rPr>
+          <w:lang w:val="en-US"/>
+        </w:rPr>
         <w:t xml:space="preserve">, </w:t>
       </w:r>
       <w:proofErr w:type="spellStart"/>
@@ -551,6 +603,9 @@
       </w:r>
       <w:proofErr w:type="spellEnd"/>
       <w:r>
+        <w:rPr>
+          <w:lang w:val="en-US"/>
+        </w:rPr>
         <w:t xml:space="preserve">, </w:t>
       </w:r>
       <w:r>
@@ -560,34 +615,67 @@
         <w:t>Humidity</w:t>
       </w:r>
       <w:r>
+        <w:rPr>
+          <w:lang w:val="en-US"/>
+        </w:rPr>
         <w:t xml:space="preserve"> – </w:t>
       </w:r>
       <w:r>
         <w:t>обычные</w:t>
       </w:r>
       <w:r>
+        <w:rPr>
+          <w:lang w:val="en-US"/>
+        </w:rPr>
         <w:t xml:space="preserve"> </w:t>
       </w:r>
       <w:r>
         <w:t>сенсоры</w:t>
       </w:r>
       <w:r>
+        <w:rPr>
+          <w:lang w:val="en-US"/>
+        </w:rPr>
         <w:t xml:space="preserve">, </w:t>
       </w:r>
       <w:r>
         <w:t>передающие</w:t>
       </w:r>
       <w:r>
+        <w:rPr>
+          <w:lang w:val="en-US"/>
+        </w:rPr>
         <w:t xml:space="preserve"> </w:t>
       </w:r>
       <w:r>
         <w:t>вещественные</w:t>
       </w:r>
       <w:r>
+        <w:rPr>
+          <w:lang w:val="en-US"/>
+        </w:rPr>
         <w:t xml:space="preserve"> </w:t>
       </w:r>
       <w:r>
-        <w:t>или целочисленные значения</w:t>
+        <w:t>или</w:t>
+      </w:r>
+      <w:r>
+        <w:rPr>
+          <w:lang w:val="en-US"/>
+        </w:rPr>
+        <w:t xml:space="preserve"> </w:t>
+      </w:r>
+      <w:r>
+        <w:t>целочисленные</w:t>
+      </w:r>
+      <w:r>
+        <w:rPr>
+          <w:lang w:val="en-US"/>
+        </w:rPr>
+        <w:t xml:space="preserve"> </w:t>
+      </w:r>
+      <w:r>
+        <w:t>значения</w:t>
       </w:r>
     </w:p>
     <w:p>
@@ -1168,6 +1256,256 @@
           <w:p>
             <w:r>
               <w:t>Когда данные отправляются на сервер (если они вещественные) происходит их округление до указанного количества знаков после запятой</w:t>
+            </w:r>
+          </w:p>
+        </w:tc>
+      </w:tr>
+    </w:tbl>
+    <w:p/>
+    <w:p>
+      <w:r>
+        <w:t xml:space="preserve">Генератор </w:t>
+      </w:r>
+      <w:proofErr w:type="spellStart"/>
+      <w:r>
+        <w:rPr>
+          <w:lang w:val="en-US"/>
+        </w:rPr>
+        <w:t>Binary</w:t>
+      </w:r>
+      <w:r>
+        <w:rPr>
+          <w:lang w:val="en-US"/>
+        </w:rPr>
+        <w:t>Random</w:t>
+      </w:r>
+      <w:proofErr w:type="spellEnd"/>
+    </w:p>
+    <w:p>
+      <w:r>
+        <w:t>Генератор создает данные для «имитации» бинарных сенсоров (то есть тех, которые имеют два состояния).</w:t>
+      </w:r>
+    </w:p>
+    <w:p>
+      <w:r>
+        <w:t>Имеет следующие параметры:</w:t>
+      </w:r>
+    </w:p>
+    <w:tbl>
+      <w:tblPr>
+        <w:tblStyle w:val="a3"/>
+        <w:tblW w:w="0" w:type="auto"/>
+        <w:tblLook w:val="04A0" w:firstRow="1" w:lastRow="0" w:firstColumn="1" w:lastColumn="0" w:noHBand="0" w:noVBand="1"/>
+      </w:tblPr>
+      <w:tblGrid>
+        <w:gridCol w:w="4672"/>
+        <w:gridCol w:w="4673"/>
+      </w:tblGrid>
+      <w:tr>
+        <w:tc>
+          <w:tcPr>
+            <w:tcW w:w="4672" w:type="dxa"/>
+          </w:tcPr>
+          <w:p>
+            <w:pPr>
+              <w:rPr>
+                <w:lang w:val="en-US"/>
+              </w:rPr>
+            </w:pPr>
+            <w:proofErr w:type="spellStart"/>
+            <w:r>
+              <w:rPr>
+                <w:rFonts w:ascii="Cascadia Mono" w:hAnsi="Cascadia Mono" w:cs="Cascadia Mono"/>
+                <w:color w:val="000000"/>
+                <w:sz w:val="19"/>
+                <w:szCs w:val="19"/>
+              </w:rPr>
+              <w:t>ValuesInMinute</w:t>
+            </w:r>
+            <w:proofErr w:type="spellEnd"/>
+          </w:p>
+        </w:tc>
+        <w:tc>
+          <w:tcPr>
+            <w:tcW w:w="4673" w:type="dxa"/>
+          </w:tcPr>
+          <w:p>
+            <w:r>
+              <w:t xml:space="preserve">Количество </w:t>
+            </w:r>
+            <w:r>
+              <w:t xml:space="preserve">попыток в минуту смены состояния бинарного сенсора на </w:t>
+            </w:r>
+            <w:proofErr w:type="gramStart"/>
+            <w:r>
+              <w:t xml:space="preserve">противоположное </w:t>
+            </w:r>
+            <w:r>
+              <w:t>Чаще</w:t>
+            </w:r>
+            <w:proofErr w:type="gramEnd"/>
+            <w:r>
+              <w:t>, чем 60 значений выставлять смысла не имеет</w:t>
+            </w:r>
+          </w:p>
+        </w:tc>
+      </w:tr>
+      <w:tr>
+        <w:tc>
+          <w:tcPr>
+            <w:tcW w:w="4672" w:type="dxa"/>
+          </w:tcPr>
+          <w:p>
+            <w:pPr>
+              <w:rPr>
+                <w:rFonts w:ascii="Cascadia Mono" w:hAnsi="Cascadia Mono" w:cs="Cascadia Mono"/>
+                <w:color w:val="000000"/>
+                <w:sz w:val="19"/>
+                <w:szCs w:val="19"/>
+              </w:rPr>
+            </w:pPr>
+            <w:proofErr w:type="spellStart"/>
+            <w:r>
+              <w:rPr>
+                <w:rFonts w:ascii="Cascadia Mono" w:hAnsi="Cascadia Mono" w:cs="Cascadia Mono"/>
+                <w:color w:val="000000"/>
+                <w:sz w:val="19"/>
+                <w:szCs w:val="19"/>
+              </w:rPr>
+              <w:t>OnProbability</w:t>
+            </w:r>
+            <w:proofErr w:type="spellEnd"/>
+          </w:p>
+        </w:tc>
+        <w:tc>
+          <w:tcPr>
+            <w:tcW w:w="4673" w:type="dxa"/>
+          </w:tcPr>
+          <w:p>
+            <w:r>
+              <w:t>Вероятность переключения сенсора в состояние «</w:t>
+            </w:r>
+            <w:r>
+              <w:rPr>
+                <w:lang w:val="en-US"/>
+              </w:rPr>
+              <w:t>On</w:t>
+            </w:r>
+            <w:r>
+              <w:t>» при очередном вычислении состояния</w:t>
+            </w:r>
+          </w:p>
+        </w:tc>
+      </w:tr>
+      <w:tr>
+        <w:tc>
+          <w:tcPr>
+            <w:tcW w:w="4672" w:type="dxa"/>
+          </w:tcPr>
+          <w:p>
+            <w:pPr>
+              <w:rPr>
+                <w:rFonts w:ascii="Cascadia Mono" w:hAnsi="Cascadia Mono" w:cs="Cascadia Mono"/>
+                <w:color w:val="000000"/>
+                <w:sz w:val="19"/>
+                <w:szCs w:val="19"/>
+              </w:rPr>
+            </w:pPr>
+            <w:r>
+              <w:rPr>
+                <w:rFonts w:ascii="Cascadia Mono" w:hAnsi="Cascadia Mono" w:cs="Cascadia Mono"/>
+                <w:color w:val="000000"/>
+                <w:sz w:val="19"/>
+                <w:szCs w:val="19"/>
+              </w:rPr>
+              <w:t>O</w:t>
+            </w:r>
+            <w:r>
+              <w:rPr>
+                <w:rFonts w:ascii="Cascadia Mono" w:hAnsi="Cascadia Mono" w:cs="Cascadia Mono"/>
+                <w:color w:val="000000"/>
+                <w:sz w:val="19"/>
+                <w:szCs w:val="19"/>
+                <w:lang w:val="en-US"/>
+              </w:rPr>
+              <w:t>ff</w:t>
+            </w:r>
+            <w:proofErr w:type="spellStart"/>
+            <w:r>
+              <w:rPr>
+                <w:rFonts w:ascii="Cascadia Mono" w:hAnsi="Cascadia Mono" w:cs="Cascadia Mono"/>
+                <w:color w:val="000000"/>
+                <w:sz w:val="19"/>
+                <w:szCs w:val="19"/>
+              </w:rPr>
+              <w:t>Probability</w:t>
+            </w:r>
+            <w:proofErr w:type="spellEnd"/>
+          </w:p>
+        </w:tc>
+        <w:tc>
+          <w:tcPr>
+            <w:tcW w:w="4673" w:type="dxa"/>
+          </w:tcPr>
+          <w:p>
+            <w:r>
+              <w:t>Вероятность переключения сенсора в состояние «</w:t>
+            </w:r>
+            <w:r>
+              <w:rPr>
+                <w:lang w:val="en-US"/>
+              </w:rPr>
+              <w:t>O</w:t>
+            </w:r>
+            <w:r>
+              <w:rPr>
+                <w:lang w:val="en-US"/>
+              </w:rPr>
+              <w:t>ff</w:t>
+            </w:r>
+            <w:r>
+              <w:t>» при очередно</w:t>
+            </w:r>
+            <w:r>
+              <w:t>м</w:t>
+            </w:r>
+            <w:r>
+              <w:t xml:space="preserve"> вычислении состояния</w:t>
+            </w:r>
+          </w:p>
+        </w:tc>
+      </w:tr>
+      <w:tr>
+        <w:tc>
+          <w:tcPr>
+            <w:tcW w:w="4672" w:type="dxa"/>
+          </w:tcPr>
+          <w:p>
+            <w:pPr>
+              <w:rPr>
+                <w:lang w:val="en-US"/>
+              </w:rPr>
+            </w:pPr>
+            <w:proofErr w:type="spellStart"/>
+            <w:r>
+              <w:rPr>
+                <w:rFonts w:ascii="Cascadia Mono" w:hAnsi="Cascadia Mono" w:cs="Cascadia Mono"/>
+                <w:color w:val="000000"/>
+                <w:sz w:val="19"/>
+                <w:szCs w:val="19"/>
+              </w:rPr>
+              <w:t>MinutesBetweenSwitching</w:t>
+            </w:r>
+            <w:proofErr w:type="spellEnd"/>
+          </w:p>
+        </w:tc>
+        <w:tc>
+          <w:tcPr>
+            <w:tcW w:w="4673" w:type="dxa"/>
+          </w:tcPr>
+          <w:p>
+            <w:r>
+              <w:t>Минимальное время между переключениями состояния бинарного сенсора</w:t>
             </w:r>
           </w:p>
         </w:tc>

</xml_diff>

<commit_message>
Add invalid data generarion
</commit_message>
<xml_diff>
--- a/Configuration/Описание конфигурации.docx
+++ b/Configuration/Описание конфигурации.docx
@@ -280,6 +280,95 @@
       </w:r>
     </w:p>
     <w:p>
+      <w:pPr>
+        <w:rPr>
+          <w:lang w:val="en-US"/>
+        </w:rPr>
+      </w:pPr>
+      <w:r>
+        <w:rPr>
+          <w:lang w:val="en-US"/>
+        </w:rPr>
+        <w:t xml:space="preserve">          </w:t>
+      </w:r>
+      <w:r>
+        <w:rPr>
+          <w:lang w:val="en-US"/>
+        </w:rPr>
+        <w:t>"</w:t>
+      </w:r>
+      <w:proofErr w:type="spellStart"/>
+      <w:r>
+        <w:rPr>
+          <w:lang w:val="en-US"/>
+        </w:rPr>
+        <w:t>DataFormat</w:t>
+      </w:r>
+      <w:proofErr w:type="spellEnd"/>
+      <w:r>
+        <w:rPr>
+          <w:lang w:val="en-US"/>
+        </w:rPr>
+        <w:t>"</w:t>
+      </w:r>
+      <w:r>
+        <w:rPr>
+          <w:lang w:val="en-US"/>
+        </w:rPr>
+        <w:t xml:space="preserve">: </w:t>
+      </w:r>
+      <w:r>
+        <w:rPr>
+          <w:lang w:val="en-US"/>
+        </w:rPr>
+        <w:t>"</w:t>
+      </w:r>
+      <w:r>
+        <w:t>ТИП</w:t>
+      </w:r>
+      <w:r>
+        <w:rPr>
+          <w:lang w:val="en-US"/>
+        </w:rPr>
+        <w:t xml:space="preserve"> </w:t>
+      </w:r>
+      <w:r>
+        <w:t>ГЕНЕРИРУЕМЫХ</w:t>
+      </w:r>
+      <w:r>
+        <w:rPr>
+          <w:lang w:val="en-US"/>
+        </w:rPr>
+        <w:t xml:space="preserve"> </w:t>
+      </w:r>
+      <w:r>
+        <w:t>ДАННЫХ</w:t>
+      </w:r>
+      <w:r>
+        <w:rPr>
+          <w:lang w:val="en-US"/>
+        </w:rPr>
+        <w:t xml:space="preserve">: </w:t>
+      </w:r>
+      <w:r>
+        <w:rPr>
+          <w:lang w:val="en-US"/>
+        </w:rPr>
+        <w:t>Correct, Invalid1, Invalid2, Invalid3, Invalid4, Invalid5</w:t>
+      </w:r>
+      <w:r>
+        <w:rPr>
+          <w:lang w:val="en-US"/>
+        </w:rPr>
+        <w:t>"</w:t>
+      </w:r>
+    </w:p>
+    <w:p>
+      <w:pPr>
+        <w:rPr>
+          <w:lang w:val="en-US"/>
+        </w:rPr>
+      </w:pPr>
       <w:r>
         <w:rPr>
           <w:lang w:val="en-US"/>
@@ -287,12 +376,21 @@
         <w:t xml:space="preserve">        </w:t>
       </w:r>
       <w:r>
+        <w:rPr>
+          <w:lang w:val="en-US"/>
+        </w:rPr>
         <w:t>},</w:t>
       </w:r>
     </w:p>
     <w:p>
       <w:r>
-        <w:t xml:space="preserve">        "</w:t>
+        <w:rPr>
+          <w:lang w:val="en-US"/>
+        </w:rPr>
+        <w:t xml:space="preserve">        </w:t>
+      </w:r>
+      <w:r>
+        <w:t>"</w:t>
       </w:r>
       <w:proofErr w:type="spellStart"/>
       <w:r>
@@ -718,7 +816,457 @@
         <w:t>Off</w:t>
       </w:r>
     </w:p>
-    <w:p/>
+    <w:p>
+      <w:pPr>
+        <w:rPr>
+          <w:b/>
+          <w:bCs/>
+        </w:rPr>
+      </w:pPr>
+      <w:r>
+        <w:rPr>
+          <w:b/>
+          <w:bCs/>
+        </w:rPr>
+        <w:t>Тип генерируемых данных</w:t>
+      </w:r>
+    </w:p>
+    <w:p>
+      <w:pPr>
+        <w:rPr>
+          <w:lang w:val="en-US"/>
+        </w:rPr>
+      </w:pPr>
+      <w:r>
+        <w:rPr>
+          <w:lang w:val="en-US"/>
+        </w:rPr>
+        <w:t>Correct</w:t>
+      </w:r>
+      <w:r>
+        <w:t xml:space="preserve"> – </w:t>
+      </w:r>
+      <w:r>
+        <w:t xml:space="preserve">данные передаются корректно, сенсоры регистрируются в </w:t>
+      </w:r>
+      <w:r>
+        <w:rPr>
+          <w:lang w:val="en-US"/>
+        </w:rPr>
+        <w:t>HA</w:t>
+      </w:r>
+    </w:p>
+    <w:p>
+      <w:r>
+        <w:rPr>
+          <w:lang w:val="en-US"/>
+        </w:rPr>
+        <w:t>Invalid</w:t>
+      </w:r>
+      <w:r>
+        <w:t xml:space="preserve">1 </w:t>
+      </w:r>
+      <w:r>
+        <w:t>–</w:t>
+      </w:r>
+      <w:r>
+        <w:t xml:space="preserve"> </w:t>
+      </w:r>
+      <w:r>
+        <w:t>данные передаются в топике «</w:t>
+      </w:r>
+      <w:r>
+        <w:rPr>
+          <w:lang w:val="en-US"/>
+        </w:rPr>
+        <w:t>Device</w:t>
+      </w:r>
+      <w:proofErr w:type="spellStart"/>
+      <w:r>
+        <w:t>ИдентификаторУстройства</w:t>
+      </w:r>
+      <w:proofErr w:type="spellEnd"/>
+      <w:r>
+        <w:t xml:space="preserve">». Данные передаются в формате </w:t>
+      </w:r>
+      <w:r>
+        <w:rPr>
+          <w:lang w:val="en-US"/>
+        </w:rPr>
+        <w:t>JSON</w:t>
+      </w:r>
+      <w:r>
+        <w:t xml:space="preserve">, </w:t>
+      </w:r>
+      <w:r>
+        <w:t>в виде «</w:t>
+      </w:r>
+      <w:r>
+        <w:t>{</w:t>
+      </w:r>
+      <w:r>
+        <w:t>"</w:t>
+      </w:r>
+      <w:r>
+        <w:rPr>
+          <w:lang w:val="en-US"/>
+        </w:rPr>
+        <w:t>value</w:t>
+      </w:r>
+      <w:r>
+        <w:t>"</w:t>
+      </w:r>
+      <w:r>
+        <w:t>:</w:t>
+      </w:r>
+      <w:r>
+        <w:t>"</w:t>
+      </w:r>
+      <w:r>
+        <w:t>ЗНАЧЕНИЕ</w:t>
+      </w:r>
+      <w:r>
+        <w:t>"</w:t>
+      </w:r>
+      <w:r>
+        <w:t>}</w:t>
+      </w:r>
+      <w:r>
+        <w:t xml:space="preserve">». </w:t>
+      </w:r>
+      <w:r>
+        <w:rPr>
+          <w:u w:val="single"/>
+        </w:rPr>
+        <w:t xml:space="preserve">Сенсор не регистрируется в </w:t>
+      </w:r>
+      <w:r>
+        <w:rPr>
+          <w:u w:val="single"/>
+          <w:lang w:val="en-US"/>
+        </w:rPr>
+        <w:t>HA</w:t>
+      </w:r>
+      <w:r>
+        <w:rPr>
+          <w:u w:val="single"/>
+        </w:rPr>
+        <w:t>!</w:t>
+      </w:r>
+    </w:p>
+    <w:p>
+      <w:r>
+        <w:rPr>
+          <w:lang w:val="en-US"/>
+        </w:rPr>
+        <w:t>Invalid</w:t>
+      </w:r>
+      <w:r>
+        <w:t xml:space="preserve">2 </w:t>
+      </w:r>
+      <w:r>
+        <w:t>–</w:t>
+      </w:r>
+      <w:r>
+        <w:t xml:space="preserve"> </w:t>
+      </w:r>
+      <w:r>
+        <w:t>данные передаются в топике «</w:t>
+      </w:r>
+      <w:r>
+        <w:rPr>
+          <w:lang w:val="en-US"/>
+        </w:rPr>
+        <w:t>Binary</w:t>
+      </w:r>
+      <w:r>
+        <w:t>-</w:t>
+      </w:r>
+      <w:proofErr w:type="spellStart"/>
+      <w:r>
+        <w:t>ИдентификаторУстройства</w:t>
+      </w:r>
+      <w:proofErr w:type="spellEnd"/>
+      <w:r>
+        <w:t>-</w:t>
+      </w:r>
+      <w:r>
+        <w:rPr>
+          <w:lang w:val="en-US"/>
+        </w:rPr>
+        <w:t>Sensor</w:t>
+      </w:r>
+      <w:r>
+        <w:t>»</w:t>
+      </w:r>
+      <w:r>
+        <w:t xml:space="preserve">. </w:t>
+      </w:r>
+      <w:r>
+        <w:t xml:space="preserve">Данные передаются в </w:t>
+      </w:r>
+      <w:proofErr w:type="spellStart"/>
+      <w:r>
+        <w:t>шестнадцатиричном</w:t>
+      </w:r>
+      <w:proofErr w:type="spellEnd"/>
+      <w:r>
+        <w:t xml:space="preserve"> формате, при этом, если число вещественное, последние два десятичных числа будут идти после запятой. Например: передается число 6466, что при переводе в десятичную систему дает: 25702. Зная, что исходное число было вещественным, мы делим полученное число на 100 и получаем результат: 257,02. Целые числа передаются без дробных знаков. Булевские данные передаются числом 1 и 0</w:t>
+      </w:r>
+      <w:r>
+        <w:t xml:space="preserve">. </w:t>
+      </w:r>
+      <w:r>
+        <w:rPr>
+          <w:u w:val="single"/>
+        </w:rPr>
+        <w:t xml:space="preserve">Сенсор не регистрируется в </w:t>
+      </w:r>
+      <w:r>
+        <w:rPr>
+          <w:u w:val="single"/>
+          <w:lang w:val="en-US"/>
+        </w:rPr>
+        <w:t>HA</w:t>
+      </w:r>
+      <w:r>
+        <w:rPr>
+          <w:u w:val="single"/>
+        </w:rPr>
+        <w:t>!</w:t>
+      </w:r>
+    </w:p>
+    <w:p>
+      <w:r>
+        <w:rPr>
+          <w:lang w:val="en-US"/>
+        </w:rPr>
+        <w:lastRenderedPageBreak/>
+        <w:t>Invalid</w:t>
+      </w:r>
+      <w:r>
+        <w:t xml:space="preserve">3 </w:t>
+      </w:r>
+      <w:r>
+        <w:t>–</w:t>
+      </w:r>
+      <w:r>
+        <w:t xml:space="preserve"> </w:t>
+      </w:r>
+      <w:r>
+        <w:t>данные передаются в топике «</w:t>
+      </w:r>
+      <w:proofErr w:type="spellStart"/>
+      <w:r>
+        <w:rPr>
+          <w:lang w:val="en-US"/>
+        </w:rPr>
+        <w:t>XmlSensor</w:t>
+      </w:r>
+      <w:proofErr w:type="spellEnd"/>
+      <w:r>
+        <w:t>_</w:t>
+      </w:r>
+      <w:proofErr w:type="spellStart"/>
+      <w:r>
+        <w:t>ИдентификаторУ</w:t>
+      </w:r>
+      <w:r>
+        <w:t>с</w:t>
+      </w:r>
+      <w:r>
+        <w:t>тройства</w:t>
+      </w:r>
+      <w:proofErr w:type="spellEnd"/>
+      <w:r>
+        <w:t xml:space="preserve">». Данные передаются в </w:t>
+      </w:r>
+      <w:r>
+        <w:rPr>
+          <w:lang w:val="en-US"/>
+        </w:rPr>
+        <w:t>xml</w:t>
+      </w:r>
+      <w:r>
+        <w:t>-</w:t>
+      </w:r>
+      <w:r>
+        <w:t xml:space="preserve">формате в виде: </w:t>
+      </w:r>
+      <w:r>
+        <w:t>&lt;sensor&gt;&lt;data&gt;&lt;name&gt;</w:t>
+      </w:r>
+      <w:r>
+        <w:t>ИмяЗначения</w:t>
+      </w:r>
+      <w:r>
+        <w:t>&lt;/</w:t>
+      </w:r>
+      <w:proofErr w:type="gramStart"/>
+      <w:r>
+        <w:t>name&gt;&lt;</w:t>
+      </w:r>
+      <w:proofErr w:type="gramEnd"/>
+      <w:r>
+        <w:t>value&gt;</w:t>
+      </w:r>
+      <w:r>
+        <w:t>Значение</w:t>
+      </w:r>
+      <w:r>
+        <w:t>&lt;/value&gt;&lt;/data&gt;</w:t>
+      </w:r>
+      <w:r>
+        <w:t xml:space="preserve">. </w:t>
+      </w:r>
+      <w:r>
+        <w:rPr>
+          <w:u w:val="single"/>
+        </w:rPr>
+        <w:t xml:space="preserve">Сенсор не регистрируется в </w:t>
+      </w:r>
+      <w:r>
+        <w:rPr>
+          <w:u w:val="single"/>
+          <w:lang w:val="en-US"/>
+        </w:rPr>
+        <w:t>HA</w:t>
+      </w:r>
+      <w:r>
+        <w:rPr>
+          <w:u w:val="single"/>
+        </w:rPr>
+        <w:t>!</w:t>
+      </w:r>
+    </w:p>
+    <w:p>
+      <w:r>
+        <w:rPr>
+          <w:lang w:val="en-US"/>
+        </w:rPr>
+        <w:t>Invalid</w:t>
+      </w:r>
+      <w:r>
+        <w:t xml:space="preserve">4 </w:t>
+      </w:r>
+      <w:r>
+        <w:t>–</w:t>
+      </w:r>
+      <w:r>
+        <w:t xml:space="preserve"> </w:t>
+      </w:r>
+      <w:r>
+        <w:t>данные передаются в топике «</w:t>
+      </w:r>
+      <w:r>
+        <w:rPr>
+          <w:lang w:val="en-US"/>
+        </w:rPr>
+        <w:t>CSV</w:t>
+      </w:r>
+      <w:r>
+        <w:t>-</w:t>
+      </w:r>
+      <w:proofErr w:type="spellStart"/>
+      <w:r>
+        <w:t>ИдентификаторУстройства</w:t>
+      </w:r>
+      <w:proofErr w:type="spellEnd"/>
+      <w:r>
+        <w:t xml:space="preserve">». Данные передаются в   </w:t>
+      </w:r>
+      <w:r>
+        <w:rPr>
+          <w:lang w:val="en-US"/>
+        </w:rPr>
+        <w:t>CSV</w:t>
+      </w:r>
+      <w:r>
+        <w:t>-</w:t>
+      </w:r>
+      <w:r>
+        <w:t xml:space="preserve">формате в виде: </w:t>
+      </w:r>
+      <w:proofErr w:type="spellStart"/>
+      <w:proofErr w:type="gramStart"/>
+      <w:r>
+        <w:t>ИмяЗначения;Значение</w:t>
+      </w:r>
+      <w:proofErr w:type="spellEnd"/>
+      <w:proofErr w:type="gramEnd"/>
+      <w:r>
+        <w:t xml:space="preserve">. </w:t>
+      </w:r>
+      <w:r>
+        <w:rPr>
+          <w:u w:val="single"/>
+        </w:rPr>
+        <w:t xml:space="preserve">Сенсор не регистрируется в </w:t>
+      </w:r>
+      <w:r>
+        <w:rPr>
+          <w:u w:val="single"/>
+          <w:lang w:val="en-US"/>
+        </w:rPr>
+        <w:t>HA</w:t>
+      </w:r>
+      <w:r>
+        <w:rPr>
+          <w:u w:val="single"/>
+        </w:rPr>
+        <w:t>!</w:t>
+      </w:r>
+    </w:p>
+    <w:p>
+      <w:r>
+        <w:rPr>
+          <w:lang w:val="en-US"/>
+        </w:rPr>
+        <w:t>Invalid</w:t>
+      </w:r>
+      <w:r>
+        <w:t xml:space="preserve">5 – </w:t>
+      </w:r>
+      <w:r>
+        <w:t>данные передаются в топике «</w:t>
+      </w:r>
+      <w:r>
+        <w:rPr>
+          <w:lang w:val="en-US"/>
+        </w:rPr>
+        <w:t>Sensor</w:t>
+      </w:r>
+      <w:proofErr w:type="spellStart"/>
+      <w:r>
+        <w:t>ИдентификаторУстройства</w:t>
+      </w:r>
+      <w:proofErr w:type="spellEnd"/>
+      <w:r>
+        <w:t>». Данные передаются обычным текстом в виде одного значения</w:t>
+      </w:r>
+      <w:r>
+        <w:t xml:space="preserve">. </w:t>
+      </w:r>
+      <w:r>
+        <w:rPr>
+          <w:u w:val="single"/>
+        </w:rPr>
+        <w:t xml:space="preserve">Сенсор не регистрируется в </w:t>
+      </w:r>
+      <w:r>
+        <w:rPr>
+          <w:u w:val="single"/>
+          <w:lang w:val="en-US"/>
+        </w:rPr>
+        <w:t>HA</w:t>
+      </w:r>
+      <w:r>
+        <w:rPr>
+          <w:u w:val="single"/>
+        </w:rPr>
+        <w:t>!</w:t>
+      </w:r>
+    </w:p>
     <w:p>
       <w:pPr>
         <w:rPr>
@@ -924,7 +1472,6 @@
     </w:p>
     <w:p>
       <w:r>
-        <w:lastRenderedPageBreak/>
         <w:t>Генератор создает «синусоидальные» волновые наборы данных</w:t>
       </w:r>
       <w:r>
@@ -1271,13 +1818,7 @@
         <w:rPr>
           <w:lang w:val="en-US"/>
         </w:rPr>
-        <w:t>Binary</w:t>
-      </w:r>
-      <w:r>
-        <w:rPr>
-          <w:lang w:val="en-US"/>
-        </w:rPr>
-        <w:t>Random</w:t>
+        <w:t>BinaryRandom</w:t>
       </w:r>
       <w:proofErr w:type="spellEnd"/>
     </w:p>
@@ -1288,6 +1829,7 @@
     </w:p>
     <w:p>
       <w:r>
+        <w:lastRenderedPageBreak/>
         <w:t>Имеет следующие параметры:</w:t>
       </w:r>
     </w:p>
@@ -1331,17 +1873,11 @@
           </w:tcPr>
           <w:p>
             <w:r>
-              <w:t xml:space="preserve">Количество </w:t>
-            </w:r>
-            <w:r>
-              <w:t xml:space="preserve">попыток в минуту смены состояния бинарного сенсора на </w:t>
+              <w:t xml:space="preserve">Количество попыток в минуту смены состояния бинарного сенсора на </w:t>
             </w:r>
             <w:proofErr w:type="gramStart"/>
             <w:r>
-              <w:t xml:space="preserve">противоположное </w:t>
-            </w:r>
-            <w:r>
-              <w:t>Чаще</w:t>
+              <w:t>противоположное Чаще</w:t>
             </w:r>
             <w:proofErr w:type="gramEnd"/>
             <w:r>
@@ -1455,22 +1991,10 @@
               <w:rPr>
                 <w:lang w:val="en-US"/>
               </w:rPr>
-              <w:t>O</w:t>
-            </w:r>
-            <w:r>
-              <w:rPr>
-                <w:lang w:val="en-US"/>
-              </w:rPr>
-              <w:t>ff</w:t>
-            </w:r>
-            <w:r>
-              <w:t>» при очередно</w:t>
-            </w:r>
-            <w:r>
-              <w:t>м</w:t>
-            </w:r>
-            <w:r>
-              <w:t xml:space="preserve"> вычислении состояния</w:t>
+              <w:t>Off</w:t>
+            </w:r>
+            <w:r>
+              <w:t>» при очередном вычислении состояния</w:t>
             </w:r>
           </w:p>
         </w:tc>

</xml_diff>